<commit_message>
creating SPICANInit for debugging SPICAN bus
</commit_message>
<xml_diff>
--- a/documents/touchscreen_gui_layout.docx
+++ b/documents/touchscreen_gui_layout.docx
@@ -492,19 +492,448 @@
       <w:r>
         <w:t>Shelf Readings – Shows various readings received from the shelf</w:t>
       </w:r>
+    </w:p>
+    <w:p>
+      <w:pPr>
+        <w:pStyle w:val="ListParagraph"/>
+        <w:numPr>
+          <w:ilvl w:val="0"/>
+          <w:numId w:val="2"/>
+        </w:numPr>
+      </w:pPr>
+      <w:r>
+        <w:t>Emergency Stop added to form as well</w:t>
+      </w:r>
+    </w:p>
+    <w:p>
+      <w:r>
+        <w:br w:type="page"/>
+      </w:r>
+    </w:p>
+    <w:p>
+      <w:pPr>
+        <w:pStyle w:val="ListParagraph"/>
+        <w:ind w:left="0"/>
+        <w:rPr>
+          <w:b/>
+          <w:bCs/>
+          <w:u w:val="single"/>
+        </w:rPr>
+      </w:pPr>
+      <w:r>
+        <w:rPr>
+          <w:b/>
+          <w:bCs/>
+          <w:u w:val="single"/>
+        </w:rPr>
+        <w:lastRenderedPageBreak/>
+        <w:t>Basic Flow for the Touchscreen GUI</w:t>
+      </w:r>
+    </w:p>
+    <w:p>
+      <w:pPr>
+        <w:pStyle w:val="ListParagraph"/>
+        <w:ind w:left="0"/>
+      </w:pPr>
+      <w:r>
+        <w:rPr>
+          <w:b/>
+          <w:bCs/>
+        </w:rPr>
+        <w:t>Start Up</w:t>
+      </w:r>
+    </w:p>
+    <w:p>
+      <w:pPr>
+        <w:pStyle w:val="ListParagraph"/>
+        <w:ind w:left="0"/>
+      </w:pPr>
+      <w:r>
+        <w:t>- Mount files</w:t>
+      </w:r>
+    </w:p>
+    <w:p>
+      <w:pPr>
+        <w:pStyle w:val="ListParagraph"/>
+        <w:ind w:left="0"/>
+      </w:pPr>
+      <w:r>
+        <w:t>- Load index/linker files</w:t>
+      </w:r>
+    </w:p>
+    <w:p>
+      <w:pPr>
+        <w:pStyle w:val="ListParagraph"/>
+        <w:ind w:left="0"/>
+      </w:pPr>
+      <w:r>
+        <w:t>- Init screen</w:t>
+      </w:r>
+    </w:p>
+    <w:p>
+      <w:pPr>
+        <w:pStyle w:val="ListParagraph"/>
+        <w:ind w:left="0"/>
+      </w:pPr>
+      <w:r>
+        <w:t xml:space="preserve">  - Orientation</w:t>
+      </w:r>
+    </w:p>
+    <w:p>
+      <w:pPr>
+        <w:pStyle w:val="ListParagraph"/>
+        <w:ind w:left="0"/>
+      </w:pPr>
+      <w:r>
+        <w:t xml:space="preserve">  - Enable touch</w:t>
+      </w:r>
+    </w:p>
+    <w:p>
+      <w:pPr>
+        <w:pStyle w:val="ListParagraph"/>
+        <w:ind w:left="0"/>
+      </w:pPr>
+      <w:r>
+        <w:t>- Init Comms</w:t>
+      </w:r>
+    </w:p>
+    <w:p>
+      <w:pPr>
+        <w:pStyle w:val="ListParagraph"/>
+        <w:ind w:left="0"/>
+      </w:pPr>
+      <w:r>
+        <w:t xml:space="preserve">  - Setup comm pins 7 (Tx) and 8 (Rx)</w:t>
+      </w:r>
       <w:bookmarkStart w:id="0" w:name="_GoBack"/>
       <w:bookmarkEnd w:id="0"/>
     </w:p>
     <w:p>
       <w:pPr>
         <w:pStyle w:val="ListParagraph"/>
-        <w:numPr>
-          <w:ilvl w:val="0"/>
-          <w:numId w:val="2"/>
-        </w:numPr>
-      </w:pPr>
-      <w:r>
-        <w:t>Emergency Stop added to form as well</w:t>
+        <w:ind w:left="0"/>
+      </w:pPr>
+      <w:r>
+        <w:t xml:space="preserve">  - Set up comms Tx/Rx buffers (256 Bytes)</w:t>
+      </w:r>
+    </w:p>
+    <w:p>
+      <w:pPr>
+        <w:pStyle w:val="ListParagraph"/>
+        <w:ind w:left="0"/>
+      </w:pPr>
+      <w:r>
+        <w:t>- Draw Logo screen (1.5 secs)</w:t>
+      </w:r>
+    </w:p>
+    <w:p>
+      <w:pPr>
+        <w:pStyle w:val="ListParagraph"/>
+        <w:ind w:left="0"/>
+      </w:pPr>
+    </w:p>
+    <w:p>
+      <w:pPr>
+        <w:pStyle w:val="ListParagraph"/>
+        <w:ind w:left="0"/>
+        <w:rPr>
+          <w:b/>
+          <w:bCs/>
+        </w:rPr>
+      </w:pPr>
+      <w:r>
+        <w:rPr>
+          <w:b/>
+          <w:bCs/>
+        </w:rPr>
+        <w:t>Enter Main Loop</w:t>
+      </w:r>
+    </w:p>
+    <w:p>
+      <w:pPr>
+        <w:pStyle w:val="ListParagraph"/>
+        <w:ind w:left="0"/>
+      </w:pPr>
+      <w:r>
+        <w:t>- Send commands based on which screen user is on</w:t>
+      </w:r>
+    </w:p>
+    <w:p>
+      <w:pPr>
+        <w:pStyle w:val="ListParagraph"/>
+        <w:ind w:left="0"/>
+      </w:pPr>
+      <w:r>
+        <w:t xml:space="preserve">  - Every "refresh"</w:t>
+      </w:r>
+    </w:p>
+    <w:p>
+      <w:pPr>
+        <w:pStyle w:val="ListParagraph"/>
+        <w:ind w:left="0"/>
+      </w:pPr>
+      <w:r>
+        <w:t xml:space="preserve">    - Converter Status (TS -&gt; BMS)</w:t>
+      </w:r>
+    </w:p>
+    <w:p>
+      <w:pPr>
+        <w:pStyle w:val="ListParagraph"/>
+        <w:ind w:left="0"/>
+      </w:pPr>
+      <w:r>
+        <w:t xml:space="preserve">  - Overall Shelf Screen</w:t>
+      </w:r>
+    </w:p>
+    <w:p>
+      <w:pPr>
+        <w:pStyle w:val="ListParagraph"/>
+        <w:ind w:left="0"/>
+      </w:pPr>
+      <w:r>
+        <w:t xml:space="preserve">    - Converter Status (TS -&gt; BMS/</w:t>
+      </w:r>
+      <w:proofErr w:type="spellStart"/>
+      <w:r>
+        <w:t>ProD</w:t>
+      </w:r>
+      <w:proofErr w:type="spellEnd"/>
+      <w:r>
+        <w:t xml:space="preserve"> -&gt; Converter)</w:t>
+      </w:r>
+    </w:p>
+    <w:p>
+      <w:pPr>
+        <w:pStyle w:val="ListParagraph"/>
+        <w:ind w:left="0"/>
+      </w:pPr>
+      <w:r>
+        <w:t xml:space="preserve">      - Bus Voltage Set Point</w:t>
+      </w:r>
+    </w:p>
+    <w:p>
+      <w:pPr>
+        <w:pStyle w:val="ListParagraph"/>
+        <w:ind w:left="0"/>
+      </w:pPr>
+      <w:r>
+        <w:t xml:space="preserve">      - Bus Voltage (DC) Actual</w:t>
+      </w:r>
+    </w:p>
+    <w:p>
+      <w:pPr>
+        <w:pStyle w:val="ListParagraph"/>
+        <w:ind w:left="0"/>
+      </w:pPr>
+      <w:r>
+        <w:t xml:space="preserve">      - Bus Voltage (ESD) Actual</w:t>
+      </w:r>
+    </w:p>
+    <w:p>
+      <w:pPr>
+        <w:pStyle w:val="ListParagraph"/>
+        <w:ind w:left="0"/>
+      </w:pPr>
+      <w:r>
+        <w:t xml:space="preserve">      - Actual Source Current</w:t>
+      </w:r>
+    </w:p>
+    <w:p>
+      <w:pPr>
+        <w:pStyle w:val="ListParagraph"/>
+        <w:ind w:left="0"/>
+      </w:pPr>
+      <w:r>
+        <w:t xml:space="preserve">      - Actual Load Current</w:t>
+      </w:r>
+    </w:p>
+    <w:p>
+      <w:pPr>
+        <w:pStyle w:val="ListParagraph"/>
+        <w:ind w:left="0"/>
+      </w:pPr>
+      <w:r>
+        <w:t xml:space="preserve">      - Actual Converter DC Current</w:t>
+      </w:r>
+    </w:p>
+    <w:p>
+      <w:pPr>
+        <w:pStyle w:val="ListParagraph"/>
+        <w:ind w:left="0"/>
+      </w:pPr>
+      <w:r>
+        <w:t xml:space="preserve">      - Actual ESD Current</w:t>
+      </w:r>
+    </w:p>
+    <w:p>
+      <w:pPr>
+        <w:pStyle w:val="ListParagraph"/>
+        <w:ind w:left="0"/>
+      </w:pPr>
+      <w:r>
+        <w:t xml:space="preserve">      - Temps (0 - 7)</w:t>
+      </w:r>
+    </w:p>
+    <w:p>
+      <w:pPr>
+        <w:pStyle w:val="ListParagraph"/>
+        <w:ind w:left="0"/>
+      </w:pPr>
+      <w:r>
+        <w:t xml:space="preserve">    - Shelf Status (TS -&gt; BMS -&gt; Master Controllers)</w:t>
+      </w:r>
+    </w:p>
+    <w:p>
+      <w:pPr>
+        <w:pStyle w:val="ListParagraph"/>
+        <w:ind w:left="0"/>
+      </w:pPr>
+      <w:r>
+        <w:t xml:space="preserve">      - Voltages</w:t>
+      </w:r>
+    </w:p>
+    <w:p>
+      <w:pPr>
+        <w:pStyle w:val="ListParagraph"/>
+        <w:ind w:left="0"/>
+      </w:pPr>
+      <w:r>
+        <w:t xml:space="preserve">      - Temps</w:t>
+      </w:r>
+    </w:p>
+    <w:p>
+      <w:pPr>
+        <w:pStyle w:val="ListParagraph"/>
+        <w:ind w:left="0"/>
+      </w:pPr>
+      <w:r>
+        <w:t xml:space="preserve">      - Alarms/Errors</w:t>
+      </w:r>
+    </w:p>
+    <w:p>
+      <w:pPr>
+        <w:pStyle w:val="ListParagraph"/>
+        <w:ind w:left="0"/>
+      </w:pPr>
+      <w:r>
+        <w:t xml:space="preserve">  - Shelf Screen</w:t>
+      </w:r>
+    </w:p>
+    <w:p>
+      <w:pPr>
+        <w:pStyle w:val="ListParagraph"/>
+        <w:ind w:left="0"/>
+      </w:pPr>
+      <w:r>
+        <w:t xml:space="preserve">    - Shelf Readings (TS -&gt; BMS -&gt; Master Controllers)</w:t>
+      </w:r>
+    </w:p>
+    <w:p>
+      <w:pPr>
+        <w:pStyle w:val="ListParagraph"/>
+        <w:ind w:left="0"/>
+      </w:pPr>
+      <w:r>
+        <w:t xml:space="preserve">      - Total Voltage</w:t>
+      </w:r>
+    </w:p>
+    <w:p>
+      <w:pPr>
+        <w:pStyle w:val="ListParagraph"/>
+        <w:ind w:left="0"/>
+      </w:pPr>
+      <w:r>
+        <w:t xml:space="preserve">      - Average Temperature</w:t>
+      </w:r>
+    </w:p>
+    <w:p>
+      <w:pPr>
+        <w:pStyle w:val="ListParagraph"/>
+        <w:ind w:left="0"/>
+      </w:pPr>
+      <w:r>
+        <w:t xml:space="preserve">      - Max Temp and Module ID</w:t>
+      </w:r>
+    </w:p>
+    <w:p>
+      <w:pPr>
+        <w:pStyle w:val="ListParagraph"/>
+        <w:ind w:left="0"/>
+      </w:pPr>
+      <w:r>
+        <w:t xml:space="preserve">      - Min Temp and Module ID</w:t>
+      </w:r>
+    </w:p>
+    <w:p>
+      <w:pPr>
+        <w:pStyle w:val="ListParagraph"/>
+        <w:ind w:left="0"/>
+      </w:pPr>
+      <w:r>
+        <w:t xml:space="preserve">      - Alarms/Errors</w:t>
+      </w:r>
+    </w:p>
+    <w:p>
+      <w:pPr>
+        <w:pStyle w:val="ListParagraph"/>
+        <w:ind w:left="0"/>
+      </w:pPr>
+      <w:r>
+        <w:t xml:space="preserve">    - Selected Module Readings (TS -&gt; BMS -&gt; Master Controllers)</w:t>
+      </w:r>
+    </w:p>
+    <w:p>
+      <w:pPr>
+        <w:pStyle w:val="ListParagraph"/>
+        <w:ind w:left="0"/>
+      </w:pPr>
+      <w:r>
+        <w:t xml:space="preserve">      - Total Voltage</w:t>
+      </w:r>
+    </w:p>
+    <w:p>
+      <w:pPr>
+        <w:pStyle w:val="ListParagraph"/>
+        <w:ind w:left="0"/>
+      </w:pPr>
+      <w:r>
+        <w:t xml:space="preserve">      - Temperature</w:t>
+      </w:r>
+    </w:p>
+    <w:p>
+      <w:pPr>
+        <w:pStyle w:val="ListParagraph"/>
+        <w:ind w:left="0"/>
+      </w:pPr>
+      <w:r>
+        <w:t xml:space="preserve">      - Alarms/Errors</w:t>
+      </w:r>
+    </w:p>
+    <w:p>
+      <w:pPr>
+        <w:pStyle w:val="ListParagraph"/>
+        <w:ind w:left="0"/>
+      </w:pPr>
+      <w:r>
+        <w:t>- Processes any received data based on which screen user is on</w:t>
+      </w:r>
+    </w:p>
+    <w:p>
+      <w:pPr>
+        <w:pStyle w:val="ListParagraph"/>
+        <w:ind w:left="0"/>
+      </w:pPr>
+      <w:r>
+        <w:t xml:space="preserve">  - Receive readings/updates -&gt; Print to screen</w:t>
+      </w:r>
+    </w:p>
+    <w:p>
+      <w:pPr>
+        <w:pStyle w:val="ListParagraph"/>
+        <w:ind w:left="0"/>
+      </w:pPr>
+      <w:r>
+        <w:t>- Check for touchscreen presses based on which screen user is on</w:t>
       </w:r>
     </w:p>
     <w:sectPr>

</xml_diff>